<commit_message>
added report and deck to capstone #3
</commit_message>
<xml_diff>
--- a/Capstone_Project_3_Amazon_Reviews/Capstone#3 Project Report.docx
+++ b/Capstone_Project_3_Amazon_Reviews/Capstone#3 Project Report.docx
@@ -112,7 +112,21 @@
     </w:p>
     <w:p>
       <w:r>
-        <w:t>This project is conducted using Python in a Jupiter Notebook environment. The source code can be found at Github</w:t>
+        <w:t xml:space="preserve">This project is conducted using Python in a </w:t>
+      </w:r>
+      <w:proofErr w:type="spellStart"/>
+      <w:r>
+        <w:t>Jup</w:t>
+      </w:r>
+      <w:r>
+        <w:t>y</w:t>
+      </w:r>
+      <w:r>
+        <w:t>ter</w:t>
+      </w:r>
+      <w:proofErr w:type="spellEnd"/>
+      <w:r>
+        <w:t xml:space="preserve"> Notebook environment. The source code can be found at Github</w:t>
       </w:r>
       <w:r>
         <w:rPr>
@@ -324,7 +338,25 @@
           <w:sz w:val="18"/>
           <w:szCs w:val="18"/>
         </w:rPr>
-        <w:t xml:space="preserve"> (words in this case)</w:t>
+        <w:t xml:space="preserve"> (</w:t>
+      </w:r>
+      <w:r>
+        <w:rPr>
+          <w:rFonts w:ascii="Arial" w:hAnsi="Arial" w:cs="Arial"/>
+          <w:color w:val="404040" w:themeColor="text1" w:themeTint="BF"/>
+          <w:sz w:val="18"/>
+          <w:szCs w:val="18"/>
+        </w:rPr>
+        <w:t>texts</w:t>
+      </w:r>
+      <w:r>
+        <w:rPr>
+          <w:rFonts w:ascii="Arial" w:hAnsi="Arial" w:cs="Arial"/>
+          <w:color w:val="404040" w:themeColor="text1" w:themeTint="BF"/>
+          <w:sz w:val="18"/>
+          <w:szCs w:val="18"/>
+        </w:rPr>
+        <w:t xml:space="preserve"> in this case)</w:t>
       </w:r>
     </w:p>
     <w:p>
@@ -372,7 +404,25 @@
           <w:sz w:val="18"/>
           <w:szCs w:val="18"/>
         </w:rPr>
-        <w:t>Convert the reviews to count vectors</w:t>
+        <w:t xml:space="preserve">Convert the </w:t>
+      </w:r>
+      <w:r>
+        <w:rPr>
+          <w:rFonts w:ascii="Arial" w:hAnsi="Arial" w:cs="Arial"/>
+          <w:color w:val="404040" w:themeColor="text1" w:themeTint="BF"/>
+          <w:sz w:val="18"/>
+          <w:szCs w:val="18"/>
+        </w:rPr>
+        <w:t>text data</w:t>
+      </w:r>
+      <w:r>
+        <w:rPr>
+          <w:rFonts w:ascii="Arial" w:hAnsi="Arial" w:cs="Arial"/>
+          <w:color w:val="404040" w:themeColor="text1" w:themeTint="BF"/>
+          <w:sz w:val="18"/>
+          <w:szCs w:val="18"/>
+        </w:rPr>
+        <w:t xml:space="preserve"> to count vectors</w:t>
       </w:r>
     </w:p>
     <w:p>
@@ -618,33 +668,38 @@
         </w:rPr>
         <w:t xml:space="preserve"> link: </w:t>
       </w:r>
-      <w:hyperlink r:id="rId7" w:history="1">
-        <w:r>
-          <w:rPr>
-            <w:rStyle w:val="Hyperlink"/>
-            <w:color w:val="7F7F7F" w:themeColor="text1" w:themeTint="80"/>
-            <w:sz w:val="16"/>
-            <w:szCs w:val="16"/>
-          </w:rPr>
-          <w:t>https://github.com/stonewatertx/Springboard_GitHub/tree/main/Capstone_Project_2_Building_Energy_Forecast</w:t>
-        </w:r>
-      </w:hyperlink>
-    </w:p>
-    <w:p>
-      <w:pPr>
+      <w:r>
         <w:rPr>
           <w:color w:val="7F7F7F" w:themeColor="text1" w:themeTint="80"/>
           <w:sz w:val="16"/>
           <w:szCs w:val="16"/>
         </w:rPr>
-      </w:pPr>
-      <w:r>
+        <w:t>https://github.com/stonewatertx/Springboard_GitHub/tree/main/Capstone_Project_3_Amazon_Reviews</w:t>
+      </w:r>
+    </w:p>
+    <w:p>
+      <w:pPr>
         <w:rPr>
           <w:color w:val="7F7F7F" w:themeColor="text1" w:themeTint="80"/>
           <w:sz w:val="16"/>
           <w:szCs w:val="16"/>
         </w:rPr>
-        <w:t>2 Data link: https://www.kaggle.com/c/ashrae-energy-prediction/data</w:t>
+      </w:pPr>
+      <w:r>
+        <w:rPr>
+          <w:color w:val="7F7F7F" w:themeColor="text1" w:themeTint="80"/>
+          <w:sz w:val="16"/>
+          <w:szCs w:val="16"/>
+        </w:rPr>
+        <w:t xml:space="preserve">2 Data link: </w:t>
+      </w:r>
+      <w:r>
+        <w:rPr>
+          <w:color w:val="7F7F7F" w:themeColor="text1" w:themeTint="80"/>
+          <w:sz w:val="16"/>
+          <w:szCs w:val="16"/>
+        </w:rPr>
+        <w:t>https://www.kaggle.com/kritanjalijain/amazon-reviews</w:t>
       </w:r>
     </w:p>
     <w:p>
@@ -701,7 +756,7 @@
         <w:t xml:space="preserve">The data appears to have a decent quality in the first place. There’s only one missing data entry, which is dropped. </w:t>
       </w:r>
       <w:r>
-        <w:t xml:space="preserve">Misspellings are observed in the dataset. Since spelling correction can a complex task, it’s not part of this study. But further exploration is definitely recommended to see the its impact on the </w:t>
+        <w:t xml:space="preserve">Misspellings are observed in the dataset. Since spelling correction can a complex task, it’s not part of this study. But further exploration is definitely recommended to see its impact on the </w:t>
       </w:r>
       <w:r>
         <w:t>model</w:t>
@@ -743,7 +798,13 @@
     </w:p>
     <w:p>
       <w:r>
-        <w:t>Of the 30,000 reviews in the dataset, almost equal numbers of positive and negative reviews are observed</w:t>
+        <w:t xml:space="preserve">Of the 30,000 reviews in the dataset, almost equal numbers of positive and negative reviews </w:t>
+      </w:r>
+      <w:r>
+        <w:t>were</w:t>
+      </w:r>
+      <w:r>
+        <w:t xml:space="preserve"> observed</w:t>
       </w:r>
       <w:r>
         <w:t>.</w:t>
@@ -778,7 +839,7 @@
                     </pic:cNvPicPr>
                   </pic:nvPicPr>
                   <pic:blipFill>
-                    <a:blip r:embed="rId8">
+                    <a:blip r:embed="rId7">
                       <a:extLst>
                         <a:ext uri="{28A0092B-C50C-407E-A947-70E740481C1C}">
                           <a14:useLocalDpi xmlns:a14="http://schemas.microsoft.com/office/drawing/2010/main" val="0"/>
@@ -843,7 +904,13 @@
         <w:t>.</w:t>
       </w:r>
       <w:r>
-        <w:t xml:space="preserve"> Negative review bodies tend to be a little longer than positive review bodies, but this trend is not seen in review titles. </w:t>
+        <w:t xml:space="preserve"> Negative review bodies tend to be a little longer than positive review bodies, but this trend </w:t>
+      </w:r>
+      <w:r>
+        <w:t xml:space="preserve">doesn’t seem to exist </w:t>
+      </w:r>
+      <w:r>
+        <w:t xml:space="preserve">in review titles. </w:t>
       </w:r>
       <w:r>
         <w:t xml:space="preserve"> </w:t>
@@ -875,7 +942,7 @@
                     </pic:cNvPicPr>
                   </pic:nvPicPr>
                   <pic:blipFill rotWithShape="1">
-                    <a:blip r:embed="rId9">
+                    <a:blip r:embed="rId8">
                       <a:extLst>
                         <a:ext uri="{28A0092B-C50C-407E-A947-70E740481C1C}">
                           <a14:useLocalDpi xmlns:a14="http://schemas.microsoft.com/office/drawing/2010/main" val="0"/>
@@ -926,7 +993,7 @@
                     </pic:cNvPicPr>
                   </pic:nvPicPr>
                   <pic:blipFill rotWithShape="1">
-                    <a:blip r:embed="rId10">
+                    <a:blip r:embed="rId9">
                       <a:extLst>
                         <a:ext uri="{28A0092B-C50C-407E-A947-70E740481C1C}">
                           <a14:useLocalDpi xmlns:a14="http://schemas.microsoft.com/office/drawing/2010/main" val="0"/>
@@ -990,15 +1057,25 @@
         <w:t>.</w:t>
       </w:r>
       <w:r>
-        <w:t xml:space="preserve"> Words to the bottom right means those frequent appearing in negative reviews but less so in positive reviews, such as ‘disappointing’. Words to the upper left means the opposite, such as ‘awesome’. Most words actually </w:t>
-      </w:r>
-      <w:proofErr w:type="gramStart"/>
-      <w:r>
-        <w:t>lines</w:t>
-      </w:r>
-      <w:proofErr w:type="gramEnd"/>
-      <w:r>
-        <w:t xml:space="preserve"> up around the central diagonal line, which means they’re neutral. </w:t>
+        <w:t xml:space="preserve"> Words to the bottom right means those frequent</w:t>
+      </w:r>
+      <w:r>
+        <w:t>ly</w:t>
+      </w:r>
+      <w:r>
+        <w:t xml:space="preserve"> appearing in negative reviews but less so in positive reviews, such as ‘disappointing’. Words to the upper left means the opposite, such as ‘awesome’. Most words actually </w:t>
+      </w:r>
+      <w:r>
+        <w:t>line</w:t>
+      </w:r>
+      <w:r>
+        <w:t xml:space="preserve"> up around the central diagonal line, which means they’re neutral</w:t>
+      </w:r>
+      <w:r>
+        <w:t xml:space="preserve"> in terms of frequency in both types of reviews</w:t>
+      </w:r>
+      <w:r>
+        <w:t xml:space="preserve">. </w:t>
       </w:r>
     </w:p>
     <w:p>
@@ -1025,7 +1102,7 @@
                     <pic:cNvPicPr/>
                   </pic:nvPicPr>
                   <pic:blipFill>
-                    <a:blip r:embed="rId11"/>
+                    <a:blip r:embed="rId10"/>
                     <a:stretch>
                       <a:fillRect/>
                     </a:stretch>
@@ -1072,13 +1149,8 @@
       </w:r>
     </w:p>
     <w:p>
-      <w:proofErr w:type="gramStart"/>
-      <w:r>
-        <w:t>Two word</w:t>
-      </w:r>
-      <w:proofErr w:type="gramEnd"/>
-      <w:r>
-        <w:t xml:space="preserve"> cloud maps are generated to show the 50 most frequent words in positive and negative review titles. </w:t>
+      <w:r>
+        <w:t xml:space="preserve">Two word cloud maps are generated to show the 50 most frequent words in positive and negative review titles. </w:t>
       </w:r>
       <w:r>
         <w:t xml:space="preserve">Unlike scatter text plot above, the word cloud maps don’t show the relative frequency of a word in positive reviews comparing to negative reviews. </w:t>
@@ -1132,7 +1204,7 @@
                     </pic:cNvPicPr>
                   </pic:nvPicPr>
                   <pic:blipFill>
-                    <a:blip r:embed="rId12">
+                    <a:blip r:embed="rId11">
                       <a:extLst>
                         <a:ext uri="{28A0092B-C50C-407E-A947-70E740481C1C}">
                           <a14:useLocalDpi xmlns:a14="http://schemas.microsoft.com/office/drawing/2010/main" val="0"/>
@@ -1191,7 +1263,7 @@
                     </pic:cNvPicPr>
                   </pic:nvPicPr>
                   <pic:blipFill>
-                    <a:blip r:embed="rId13">
+                    <a:blip r:embed="rId12">
                       <a:extLst>
                         <a:ext uri="{28A0092B-C50C-407E-A947-70E740481C1C}">
                           <a14:useLocalDpi xmlns:a14="http://schemas.microsoft.com/office/drawing/2010/main" val="0"/>
@@ -1304,7 +1376,19 @@
         <w:t>machine learning methods</w:t>
       </w:r>
       <w:r>
-        <w:t xml:space="preserve"> don’t directly work with natural language, the data has to be converted to some form of numeric values. Count vectors are used in this case. A count vector is simply a sparse vector that shows how many times each word appears in an observation (one review in this case). </w:t>
+        <w:t xml:space="preserve"> don’t directly work with </w:t>
+      </w:r>
+      <w:r>
+        <w:t>text data</w:t>
+      </w:r>
+      <w:r>
+        <w:t xml:space="preserve">, the data has to be converted to some form of numeric </w:t>
+      </w:r>
+      <w:r>
+        <w:t>format</w:t>
+      </w:r>
+      <w:r>
+        <w:t xml:space="preserve">. Count vectors are used in this case. A count vector is simply a sparse vector that shows how many times each word appears in an observation (one review in this case). </w:t>
       </w:r>
       <w:r>
         <w:t>So,</w:t>
@@ -1357,12 +1441,33 @@
     </w:p>
     <w:p>
       <w:r>
-        <w:t xml:space="preserve">Count vectorized data was then used for inputs to train using Naïve Bayes, Logistic Regression and Random Forest. Most of the models just used default parameter settings without much tuning. After the models were trained, they were then used to predict based on testing dataset. The predicted results were compared to actual results to get the accuracy. </w:t>
-      </w:r>
-    </w:p>
-    <w:p>
-      <w:r>
-        <w:t xml:space="preserve">The study also tried using TF-IDF instead of count vectors as model inputs. The result doesn’t show obvious improvement in this case. </w:t>
+        <w:t>Count vectorized data was then used for inputs to train using Naïve Bayes, Logistic Regression and Random Forest. Most of the models just used default parameter settings without much tuning</w:t>
+      </w:r>
+      <w:r>
+        <w:t xml:space="preserve"> in this study</w:t>
+      </w:r>
+      <w:r>
+        <w:t xml:space="preserve">. After the models were trained, they were then used to predict based on testing dataset. The predicted results were compared to actual results to get the accuracy. </w:t>
+      </w:r>
+    </w:p>
+    <w:p>
+      <w:r>
+        <w:t>The study also tried using TF-IDF instead of count vectors as model inputs. The result</w:t>
+      </w:r>
+      <w:r>
+        <w:t>s</w:t>
+      </w:r>
+      <w:r>
+        <w:t xml:space="preserve"> </w:t>
+      </w:r>
+      <w:r>
+        <w:t>didn’t</w:t>
+      </w:r>
+      <w:r>
+        <w:t xml:space="preserve"> show obvious improvement in this case. </w:t>
+      </w:r>
+      <w:r>
+        <w:t xml:space="preserve">Thus count vectors were used for the most parts. </w:t>
       </w:r>
     </w:p>
     <w:p>
@@ -1388,7 +1493,13 @@
         <w:t xml:space="preserve">words. Then tokenized words were represented by sequenced indices. A padding was then applied to transform all rows to the same length. An embedding layer was </w:t>
       </w:r>
       <w:r>
-        <w:t xml:space="preserve">defined as the first layer in the RNN model, which converts integer indices in last step into dense vectors. </w:t>
+        <w:t xml:space="preserve">defined as the first layer in the RNN model, which converts integer indices in </w:t>
+      </w:r>
+      <w:r>
+        <w:t>previous</w:t>
+      </w:r>
+      <w:r>
+        <w:t xml:space="preserve"> step into dense vectors. </w:t>
       </w:r>
       <w:r>
         <w:t xml:space="preserve">A bidirectional LSTM layer and a dense layer were </w:t>
@@ -1421,11 +1532,9 @@
       <w:r>
         <w:t xml:space="preserve">. Using review titles for prediction seem to be the least accurate. Adding review bodies as inputs improves the accuracy significantly. The performance of different models </w:t>
       </w:r>
-      <w:proofErr w:type="gramStart"/>
-      <w:r>
-        <w:t>are</w:t>
-      </w:r>
-      <w:proofErr w:type="gramEnd"/>
+      <w:r>
+        <w:t>is</w:t>
+      </w:r>
       <w:r>
         <w:t xml:space="preserve"> very close without much tuning. Even though Random Forest appears to underperform</w:t>
       </w:r>
@@ -1436,9 +1545,16 @@
         <w:t>somewhat</w:t>
       </w:r>
       <w:r>
-        <w:t xml:space="preserve"> then other models, this might change if more hyperparameter tuning effort had been done. </w:t>
-      </w:r>
-    </w:p>
+        <w:t xml:space="preserve"> th</w:t>
+      </w:r>
+      <w:r>
+        <w:t>a</w:t>
+      </w:r>
+      <w:r>
+        <w:t xml:space="preserve">n other models, this might change if more hyperparameter tuning effort had been done. </w:t>
+      </w:r>
+    </w:p>
+    <w:p/>
     <w:tbl>
       <w:tblPr>
         <w:tblStyle w:val="GridTable5Dark-Accent1"/>
@@ -2445,7 +2561,7 @@
       </w:r>
     </w:p>
     <w:sectPr>
-      <w:footerReference w:type="default" r:id="rId14"/>
+      <w:footerReference w:type="default" r:id="rId13"/>
       <w:pgSz w:w="12240" w:h="15840" w:code="1"/>
       <w:pgMar w:top="1440" w:right="1440" w:bottom="1440" w:left="1440" w:header="720" w:footer="864" w:gutter="0"/>
       <w:cols w:space="720"/>

</xml_diff>

<commit_message>
added PDFs to capstone #3
</commit_message>
<xml_diff>
--- a/Capstone_Project_3_Amazon_Reviews/Capstone#3 Project Report.docx
+++ b/Capstone_Project_3_Amazon_Reviews/Capstone#3 Project Report.docx
@@ -1149,8 +1149,13 @@
       </w:r>
     </w:p>
     <w:p>
-      <w:r>
-        <w:t xml:space="preserve">Two word cloud maps are generated to show the 50 most frequent words in positive and negative review titles. </w:t>
+      <w:proofErr w:type="gramStart"/>
+      <w:r>
+        <w:t>Two word</w:t>
+      </w:r>
+      <w:proofErr w:type="gramEnd"/>
+      <w:r>
+        <w:t xml:space="preserve"> cloud maps are generated to show the 50 most frequent words in positive and negative review titles. </w:t>
       </w:r>
       <w:r>
         <w:t xml:space="preserve">Unlike scatter text plot above, the word cloud maps don’t show the relative frequency of a word in positive reviews comparing to negative reviews. </w:t>
@@ -1466,8 +1471,13 @@
       <w:r>
         <w:t xml:space="preserve"> show obvious improvement in this case. </w:t>
       </w:r>
-      <w:r>
-        <w:t xml:space="preserve">Thus count vectors were used for the most parts. </w:t>
+      <w:proofErr w:type="gramStart"/>
+      <w:r>
+        <w:t>Thus</w:t>
+      </w:r>
+      <w:proofErr w:type="gramEnd"/>
+      <w:r>
+        <w:t xml:space="preserve"> count vectors were used for the most parts. </w:t>
       </w:r>
     </w:p>
     <w:p>
@@ -2558,6 +2568,17 @@
       </w:r>
       <w:r>
         <w:t xml:space="preserve">Hyperparameter tuning isn’t implemented in this study. As a result, the performance achieved is likely not close to optimal. It’s strongly recommended to incorporate tuning as a future exploration topic. </w:t>
+      </w:r>
+    </w:p>
+    <w:p>
+      <w:pPr>
+        <w:pStyle w:val="ListBullet"/>
+      </w:pPr>
+      <w:r>
+        <w:t xml:space="preserve">It’s recommended to extend the training set to the original data set that has 2 million reviews, which is a lot more than what this study uses. </w:t>
+      </w:r>
+      <w:r>
+        <w:t xml:space="preserve">It’s expected that the accuracy can increase to some extent with more training data. </w:t>
       </w:r>
     </w:p>
     <w:sectPr>
@@ -2816,10 +2837,11 @@
   <w:abstractNum w:abstractNumId="9" w15:restartNumberingAfterBreak="0">
     <w:nsid w:val="FFFFFF89"/>
     <w:multiLevelType w:val="singleLevel"/>
-    <w:tmpl w:val="8A80DC6E"/>
+    <w:tmpl w:val="C290A3A4"/>
     <w:lvl w:ilvl="0">
       <w:start w:val="1"/>
       <w:numFmt w:val="bullet"/>
+      <w:pStyle w:val="ListBullet"/>
       <w:lvlText w:val=""/>
       <w:lvlJc w:val="left"/>
       <w:pPr>
@@ -4726,7 +4748,7 @@
         <a:sysClr val="windowText" lastClr="000000"/>
       </a:dk1>
       <a:lt1>
-        <a:sysClr val="window" lastClr="CCE8CF"/>
+        <a:sysClr val="window" lastClr="FFFFFF"/>
       </a:lt1>
       <a:dk2>
         <a:srgbClr val="2C283A"/>

</xml_diff>